<commit_message>
Renamed some files and made some small non-consequential code changes
</commit_message>
<xml_diff>
--- a/doc/test_document.docx
+++ b/doc/test_document.docx
@@ -1,10 +1,9 @@
 
 <file path=word/document.xml><?xml version="1.0" encoding="utf-8"?>
-<w:document xmlns:wpc="http://schemas.microsoft.com/office/word/2010/wordprocessingCanvas" xmlns:cx="http://schemas.microsoft.com/office/drawing/2014/chartex" xmlns:cx1="http://schemas.microsoft.com/office/drawing/2015/9/8/chartex" xmlns:cx2="http://schemas.microsoft.com/office/drawing/2015/10/21/chartex" xmlns:cx3="http://schemas.microsoft.com/office/drawing/2016/5/9/chartex" xmlns:cx4="http://schemas.microsoft.com/office/drawing/2016/5/10/chartex" xmlns:cx5="http://schemas.microsoft.com/office/drawing/2016/5/11/chartex" xmlns:cx6="http://schemas.microsoft.com/office/drawing/2016/5/12/chartex" xmlns:cx7="http://schemas.microsoft.com/office/drawing/2016/5/13/chartex" xmlns:cx8="http://schemas.microsoft.com/office/drawing/2016/5/14/chartex" xmlns:mc="http://schemas.openxmlformats.org/markup-compatibility/2006" xmlns:aink="http://schemas.microsoft.com/office/drawing/2016/ink" xmlns:am3d="http://schemas.microsoft.com/office/drawing/2017/model3d" xmlns:o="urn:schemas-microsoft-com:office:office" xmlns:r="http://schemas.openxmlformats.org/officeDocument/2006/relationships" xmlns:m="http://schemas.openxmlformats.org/officeDocument/2006/math" xmlns:v="urn:schemas-microsoft-com:vml" xmlns:wp14="http://schemas.microsoft.com/office/word/2010/wordprocessingDrawing" xmlns:wp="http://schemas.openxmlformats.org/drawingml/2006/wordprocessingDrawing" xmlns:w10="urn:schemas-microsoft-com:office:word" xmlns:w="http://schemas.openxmlformats.org/wordprocessingml/2006/main" xmlns:w14="http://schemas.microsoft.com/office/word/2010/wordml" xmlns:w15="http://schemas.microsoft.com/office/word/2012/wordml" xmlns:w16cid="http://schemas.microsoft.com/office/word/2016/wordml/cid" xmlns:w16se="http://schemas.microsoft.com/office/word/2015/wordml/symex" xmlns:wpg="http://schemas.microsoft.com/office/word/2010/wordprocessingGroup" xmlns:wpi="http://schemas.microsoft.com/office/word/2010/wordprocessingInk" xmlns:wne="http://schemas.microsoft.com/office/word/2006/wordml" xmlns:wps="http://schemas.microsoft.com/office/word/2010/wordprocessingShape" mc:Ignorable="w14 w15 w16se w16cid wp14">
+<w:document xmlns:wpc="http://schemas.microsoft.com/office/word/2010/wordprocessingCanvas" xmlns:cx="http://schemas.microsoft.com/office/drawing/2014/chartex" xmlns:cx1="http://schemas.microsoft.com/office/drawing/2015/9/8/chartex" xmlns:cx2="http://schemas.microsoft.com/office/drawing/2015/10/21/chartex" xmlns:cx3="http://schemas.microsoft.com/office/drawing/2016/5/9/chartex" xmlns:cx4="http://schemas.microsoft.com/office/drawing/2016/5/10/chartex" xmlns:cx5="http://schemas.microsoft.com/office/drawing/2016/5/11/chartex" xmlns:cx6="http://schemas.microsoft.com/office/drawing/2016/5/12/chartex" xmlns:cx7="http://schemas.microsoft.com/office/drawing/2016/5/13/chartex" xmlns:cx8="http://schemas.microsoft.com/office/drawing/2016/5/14/chartex" xmlns:mc="http://schemas.openxmlformats.org/markup-compatibility/2006" xmlns:aink="http://schemas.microsoft.com/office/drawing/2016/ink" xmlns:am3d="http://schemas.microsoft.com/office/drawing/2017/model3d" xmlns:o="urn:schemas-microsoft-com:office:office" xmlns:r="http://schemas.openxmlformats.org/officeDocument/2006/relationships" xmlns:m="http://schemas.openxmlformats.org/officeDocument/2006/math" xmlns:v="urn:schemas-microsoft-com:vml" xmlns:wp14="http://schemas.microsoft.com/office/word/2010/wordprocessingDrawing" xmlns:wp="http://schemas.openxmlformats.org/drawingml/2006/wordprocessingDrawing" xmlns:w10="urn:schemas-microsoft-com:office:word" xmlns:w="http://schemas.openxmlformats.org/wordprocessingml/2006/main" xmlns:w14="http://schemas.microsoft.com/office/word/2010/wordml" xmlns:w15="http://schemas.microsoft.com/office/word/2012/wordml" xmlns:w16cex="http://schemas.microsoft.com/office/word/2018/wordml/cex" xmlns:w16cid="http://schemas.microsoft.com/office/word/2016/wordml/cid" xmlns:w16="http://schemas.microsoft.com/office/word/2018/wordml" xmlns:w16se="http://schemas.microsoft.com/office/word/2015/wordml/symex" xmlns:wpg="http://schemas.microsoft.com/office/word/2010/wordprocessingGroup" xmlns:wpi="http://schemas.microsoft.com/office/word/2010/wordprocessingInk" xmlns:wne="http://schemas.microsoft.com/office/word/2006/wordml" xmlns:wps="http://schemas.microsoft.com/office/word/2010/wordprocessingShape" mc:Ignorable="w14 w15 w16se w16cid w16 w16cex wp14">
   <w:body>
     <w:p>
       <w:pPr>
-        <w:spacing w:line="480" w:lineRule="auto"/>
         <w:jc w:val="right"/>
         <w:rPr>
           <w:b/>
@@ -15,28 +14,20 @@
     </w:p>
     <w:p>
       <w:pPr>
-        <w:spacing w:line="480" w:lineRule="auto"/>
+        <w:pStyle w:val="Heading1"/>
+      </w:pPr>
+      <w:r>
+        <w:t>statcheck</w:t>
+      </w:r>
+      <w:r>
+        <w:t>: Test Document</w:t>
+      </w:r>
+    </w:p>
+    <w:p>
+      <w:pPr>
+        <w:pStyle w:val="NoSpacing"/>
         <w:jc w:val="center"/>
         <w:rPr>
-          <w:b/>
-          <w:bCs/>
-          <w:lang w:val="en-US"/>
-        </w:rPr>
-      </w:pPr>
-      <w:r>
-        <w:rPr>
-          <w:b/>
-          <w:bCs/>
-          <w:lang w:val="en-US"/>
-        </w:rPr>
-        <w:t>Analyzing the Relation Between Important Variables</w:t>
-      </w:r>
-    </w:p>
-    <w:p>
-      <w:pPr>
-        <w:spacing w:line="480" w:lineRule="auto"/>
-        <w:jc w:val="center"/>
-        <w:rPr>
           <w:lang w:val="nl-NL"/>
         </w:rPr>
       </w:pPr>
@@ -55,91 +46,124 @@
     </w:p>
     <w:p>
       <w:pPr>
-        <w:spacing w:line="480" w:lineRule="auto"/>
-        <w:jc w:val="center"/>
+        <w:pStyle w:val="Heading1"/>
+        <w:rPr>
+          <w:lang w:val="en-US"/>
+        </w:rPr>
+      </w:pPr>
+    </w:p>
+    <w:p>
+      <w:pPr>
+        <w:pStyle w:val="Heading1"/>
+        <w:rPr>
+          <w:lang w:val="en-US"/>
+        </w:rPr>
+      </w:pPr>
+      <w:r>
+        <w:rPr>
+          <w:lang w:val="en-US"/>
+        </w:rPr>
+        <w:t>Abstract</w:t>
+      </w:r>
+    </w:p>
+    <w:p>
+      <w:pPr>
+        <w:ind w:firstLine="0"/>
+        <w:rPr>
+          <w:lang w:val="en-US"/>
+        </w:rPr>
+      </w:pPr>
+      <w:r>
+        <w:rPr>
+          <w:lang w:val="en-US"/>
+        </w:rPr>
+        <w:t>This is a short test document that contains the results of several tests used to</w:t>
+      </w:r>
+      <w:r>
+        <w:rPr>
+          <w:lang w:val="en-US"/>
+        </w:rPr>
+        <w:t xml:space="preserve"> investigate the relationship between several very important variables. </w:t>
+      </w:r>
+      <w:r>
+        <w:rPr>
+          <w:lang w:val="en-US"/>
+        </w:rPr>
+        <w:t xml:space="preserve">Different types of analyses are reported, including </w:t>
+      </w:r>
+      <w:r>
+        <w:rPr>
+          <w:i/>
+          <w:iCs/>
+          <w:lang w:val="en-US"/>
+        </w:rPr>
+        <w:t>t</w:t>
+      </w:r>
+      <w:r>
+        <w:rPr>
+          <w:lang w:val="en-US"/>
+        </w:rPr>
+        <w:t xml:space="preserve">-tests, ANOVA, a chi-squared test, and some kind of </w:t>
+      </w:r>
+      <w:r>
+        <w:rPr>
+          <w:i/>
+          <w:iCs/>
+          <w:lang w:val="en-US"/>
+        </w:rPr>
+        <w:t>z</w:t>
+      </w:r>
+      <w:r>
+        <w:rPr>
+          <w:lang w:val="en-US"/>
+        </w:rPr>
+        <w:t xml:space="preserve">-test. </w:t>
+      </w:r>
+    </w:p>
+    <w:p>
+      <w:pPr>
         <w:rPr>
           <w:lang w:val="nl-NL"/>
         </w:rPr>
       </w:pPr>
-    </w:p>
-    <w:p>
-      <w:pPr>
-        <w:spacing w:line="480" w:lineRule="auto"/>
-        <w:jc w:val="center"/>
-        <w:rPr>
-          <w:b/>
-          <w:bCs/>
-          <w:lang w:val="en-US"/>
-        </w:rPr>
-      </w:pPr>
-      <w:r>
-        <w:rPr>
-          <w:b/>
-          <w:bCs/>
-          <w:lang w:val="en-US"/>
-        </w:rPr>
-        <w:t>Abstract</w:t>
-      </w:r>
-    </w:p>
-    <w:p>
-      <w:pPr>
-        <w:spacing w:line="480" w:lineRule="auto"/>
-        <w:rPr>
-          <w:lang w:val="en-US"/>
-        </w:rPr>
-      </w:pPr>
-      <w:r>
-        <w:rPr>
-          <w:lang w:val="en-US"/>
-        </w:rPr>
-        <w:tab/>
-      </w:r>
-      <w:r>
-        <w:rPr>
-          <w:lang w:val="en-US"/>
-        </w:rPr>
-        <w:t>In this paper, we investigate the relationship between several very important variables. We do so by running different types of analyses and reporting the results.</w:t>
-      </w:r>
-    </w:p>
-    <w:p>
-      <w:pPr>
-        <w:spacing w:line="480" w:lineRule="auto"/>
-        <w:rPr>
-          <w:lang w:val="nl-NL"/>
-        </w:rPr>
-      </w:pPr>
-    </w:p>
-    <w:p>
-      <w:pPr>
-        <w:spacing w:line="480" w:lineRule="auto"/>
-        <w:jc w:val="center"/>
-        <w:rPr>
-          <w:b/>
-          <w:bCs/>
-          <w:lang w:val="en-US"/>
-        </w:rPr>
-      </w:pPr>
-      <w:r>
-        <w:rPr>
-          <w:b/>
-          <w:bCs/>
-          <w:lang w:val="en-US"/>
-        </w:rPr>
+      <w:r>
+        <w:rPr>
+          <w:i/>
+          <w:iCs/>
+          <w:lang w:val="en-US"/>
+        </w:rPr>
+        <w:t xml:space="preserve">Keywords: </w:t>
+      </w:r>
+      <w:r>
+        <w:rPr>
+          <w:lang w:val="en-US"/>
+        </w:rPr>
+        <w:t>statcheck, statistics reporting</w:t>
+      </w:r>
+    </w:p>
+    <w:p>
+      <w:pPr>
+        <w:pStyle w:val="Heading1"/>
+      </w:pPr>
+    </w:p>
+    <w:p>
+      <w:pPr>
+        <w:pStyle w:val="Heading1"/>
+      </w:pPr>
+      <w:r>
         <w:t>Results</w:t>
       </w:r>
     </w:p>
     <w:p>
       <w:pPr>
-        <w:spacing w:line="480" w:lineRule="auto"/>
-        <w:rPr>
-          <w:lang w:val="en-US"/>
-        </w:rPr>
-      </w:pPr>
-      <w:r>
-        <w:rPr>
-          <w:lang w:val="en-US"/>
-        </w:rPr>
-        <w:tab/>
+        <w:rPr>
+          <w:lang w:val="en-US"/>
+        </w:rPr>
+      </w:pPr>
+      <w:r>
+        <w:rPr>
+          <w:lang w:val="en-US"/>
+        </w:rPr>
         <w:t xml:space="preserve">We ran several analyses to investigate any relations between the included variables. First, we found a significant difference between the experimental and control conditions; </w:t>
       </w:r>
       <w:r>
@@ -246,21 +270,17 @@
         </w:rPr>
         <w:t xml:space="preserve"> .05. </w:t>
       </w:r>
-      <w:bookmarkStart w:id="0" w:name="_GoBack"/>
-      <w:bookmarkEnd w:id="0"/>
-    </w:p>
-    <w:p>
-      <w:pPr>
-        <w:spacing w:line="480" w:lineRule="auto"/>
-        <w:rPr>
-          <w:lang w:val="en-US"/>
-        </w:rPr>
-      </w:pPr>
-      <w:r>
-        <w:rPr>
-          <w:lang w:val="en-US"/>
-        </w:rPr>
-        <w:tab/>
+    </w:p>
+    <w:p>
+      <w:pPr>
+        <w:rPr>
+          <w:lang w:val="en-US"/>
+        </w:rPr>
+      </w:pPr>
+      <w:r>
+        <w:rPr>
+          <w:lang w:val="en-US"/>
+        </w:rPr>
         <w:t xml:space="preserve">It seemed important to add some seemingly unrelated analyses, for comparison purposes. The results </w:t>
       </w:r>
       <w:r>
@@ -442,16 +462,14 @@
     </w:p>
     <w:p>
       <w:pPr>
-        <w:spacing w:line="480" w:lineRule="auto"/>
-        <w:rPr>
-          <w:lang w:val="en-US"/>
-        </w:rPr>
-      </w:pPr>
-      <w:r>
-        <w:rPr>
-          <w:lang w:val="en-US"/>
-        </w:rPr>
-        <w:tab/>
+        <w:rPr>
+          <w:lang w:val="en-US"/>
+        </w:rPr>
+      </w:pPr>
+      <w:r>
+        <w:rPr>
+          <w:lang w:val="en-US"/>
+        </w:rPr>
         <w:t>Finally, we performed two</w:t>
       </w:r>
       <w:r>
@@ -567,16 +585,21 @@
     </w:p>
     <w:p>
       <w:pPr>
-        <w:spacing w:line="480" w:lineRule="auto"/>
-        <w:jc w:val="center"/>
-        <w:rPr>
-          <w:lang w:val="en-US"/>
-        </w:rPr>
-      </w:pPr>
-      <w:r>
-        <w:rPr>
-          <w:b/>
-          <w:bCs/>
+        <w:pStyle w:val="Heading1"/>
+        <w:rPr>
+          <w:lang w:val="en-US"/>
+        </w:rPr>
+      </w:pPr>
+    </w:p>
+    <w:p>
+      <w:pPr>
+        <w:pStyle w:val="Heading1"/>
+        <w:rPr>
+          <w:lang w:val="en-US"/>
+        </w:rPr>
+      </w:pPr>
+      <w:r>
+        <w:rPr>
           <w:lang w:val="en-US"/>
         </w:rPr>
         <w:t>Conclusion</w:t>
@@ -584,22 +607,21 @@
     </w:p>
     <w:p>
       <w:pPr>
-        <w:spacing w:line="480" w:lineRule="auto"/>
-        <w:rPr>
-          <w:lang w:val="en-US"/>
-        </w:rPr>
-      </w:pPr>
-      <w:r>
-        <w:rPr>
-          <w:lang w:val="en-US"/>
-        </w:rPr>
-        <w:tab/>
+        <w:rPr>
+          <w:lang w:val="en-US"/>
+        </w:rPr>
+      </w:pPr>
+      <w:r>
+        <w:rPr>
+          <w:lang w:val="en-US"/>
+        </w:rPr>
         <w:t>Based on our findings, we conclude that there is a relationship between the included, very important variables.</w:t>
       </w:r>
     </w:p>
     <w:sectPr>
-      <w:headerReference w:type="default" r:id="rId6"/>
-      <w:footerReference w:type="default" r:id="rId7"/>
+      <w:headerReference w:type="even" r:id="rId6"/>
+      <w:headerReference w:type="default" r:id="rId7"/>
+      <w:footerReference w:type="default" r:id="rId8"/>
       <w:pgSz w:w="11906" w:h="16838"/>
       <w:pgMar w:top="1440" w:right="1440" w:bottom="1440" w:left="1440" w:header="708" w:footer="708" w:gutter="0"/>
       <w:cols w:space="708"/>
@@ -610,11 +632,11 @@
 </file>
 
 <file path=word/endnotes.xml><?xml version="1.0" encoding="utf-8"?>
-<w:endnotes xmlns:wpc="http://schemas.microsoft.com/office/word/2010/wordprocessingCanvas" xmlns:cx="http://schemas.microsoft.com/office/drawing/2014/chartex" xmlns:cx1="http://schemas.microsoft.com/office/drawing/2015/9/8/chartex" xmlns:cx2="http://schemas.microsoft.com/office/drawing/2015/10/21/chartex" xmlns:cx3="http://schemas.microsoft.com/office/drawing/2016/5/9/chartex" xmlns:cx4="http://schemas.microsoft.com/office/drawing/2016/5/10/chartex" xmlns:cx5="http://schemas.microsoft.com/office/drawing/2016/5/11/chartex" xmlns:cx6="http://schemas.microsoft.com/office/drawing/2016/5/12/chartex" xmlns:cx7="http://schemas.microsoft.com/office/drawing/2016/5/13/chartex" xmlns:cx8="http://schemas.microsoft.com/office/drawing/2016/5/14/chartex" xmlns:mc="http://schemas.openxmlformats.org/markup-compatibility/2006" xmlns:aink="http://schemas.microsoft.com/office/drawing/2016/ink" xmlns:am3d="http://schemas.microsoft.com/office/drawing/2017/model3d" xmlns:o="urn:schemas-microsoft-com:office:office" xmlns:r="http://schemas.openxmlformats.org/officeDocument/2006/relationships" xmlns:m="http://schemas.openxmlformats.org/officeDocument/2006/math" xmlns:v="urn:schemas-microsoft-com:vml" xmlns:wp14="http://schemas.microsoft.com/office/word/2010/wordprocessingDrawing" xmlns:wp="http://schemas.openxmlformats.org/drawingml/2006/wordprocessingDrawing" xmlns:w10="urn:schemas-microsoft-com:office:word" xmlns:w="http://schemas.openxmlformats.org/wordprocessingml/2006/main" xmlns:w14="http://schemas.microsoft.com/office/word/2010/wordml" xmlns:w15="http://schemas.microsoft.com/office/word/2012/wordml" xmlns:w16cid="http://schemas.microsoft.com/office/word/2016/wordml/cid" xmlns:w16se="http://schemas.microsoft.com/office/word/2015/wordml/symex" xmlns:wpg="http://schemas.microsoft.com/office/word/2010/wordprocessingGroup" xmlns:wpi="http://schemas.microsoft.com/office/word/2010/wordprocessingInk" xmlns:wne="http://schemas.microsoft.com/office/word/2006/wordml" xmlns:wps="http://schemas.microsoft.com/office/word/2010/wordprocessingShape" mc:Ignorable="w14 w15 w16se w16cid wp14">
+<w:endnotes xmlns:wpc="http://schemas.microsoft.com/office/word/2010/wordprocessingCanvas" xmlns:cx="http://schemas.microsoft.com/office/drawing/2014/chartex" xmlns:cx1="http://schemas.microsoft.com/office/drawing/2015/9/8/chartex" xmlns:cx2="http://schemas.microsoft.com/office/drawing/2015/10/21/chartex" xmlns:cx3="http://schemas.microsoft.com/office/drawing/2016/5/9/chartex" xmlns:cx4="http://schemas.microsoft.com/office/drawing/2016/5/10/chartex" xmlns:cx5="http://schemas.microsoft.com/office/drawing/2016/5/11/chartex" xmlns:cx6="http://schemas.microsoft.com/office/drawing/2016/5/12/chartex" xmlns:cx7="http://schemas.microsoft.com/office/drawing/2016/5/13/chartex" xmlns:cx8="http://schemas.microsoft.com/office/drawing/2016/5/14/chartex" xmlns:mc="http://schemas.openxmlformats.org/markup-compatibility/2006" xmlns:aink="http://schemas.microsoft.com/office/drawing/2016/ink" xmlns:am3d="http://schemas.microsoft.com/office/drawing/2017/model3d" xmlns:o="urn:schemas-microsoft-com:office:office" xmlns:r="http://schemas.openxmlformats.org/officeDocument/2006/relationships" xmlns:m="http://schemas.openxmlformats.org/officeDocument/2006/math" xmlns:v="urn:schemas-microsoft-com:vml" xmlns:wp14="http://schemas.microsoft.com/office/word/2010/wordprocessingDrawing" xmlns:wp="http://schemas.openxmlformats.org/drawingml/2006/wordprocessingDrawing" xmlns:w10="urn:schemas-microsoft-com:office:word" xmlns:w="http://schemas.openxmlformats.org/wordprocessingml/2006/main" xmlns:w14="http://schemas.microsoft.com/office/word/2010/wordml" xmlns:w15="http://schemas.microsoft.com/office/word/2012/wordml" xmlns:w16cex="http://schemas.microsoft.com/office/word/2018/wordml/cex" xmlns:w16cid="http://schemas.microsoft.com/office/word/2016/wordml/cid" xmlns:w16="http://schemas.microsoft.com/office/word/2018/wordml" xmlns:w16se="http://schemas.microsoft.com/office/word/2015/wordml/symex" xmlns:wpg="http://schemas.microsoft.com/office/word/2010/wordprocessingGroup" xmlns:wpi="http://schemas.microsoft.com/office/word/2010/wordprocessingInk" xmlns:wne="http://schemas.microsoft.com/office/word/2006/wordml" xmlns:wps="http://schemas.microsoft.com/office/word/2010/wordprocessingShape" mc:Ignorable="w14 w15 w16se w16cid w16 w16cex wp14">
   <w:endnote w:type="separator" w:id="-1">
     <w:p>
       <w:pPr>
-        <w:spacing w:after="0" w:line="240" w:lineRule="auto"/>
+        <w:spacing w:line="240" w:lineRule="auto"/>
       </w:pPr>
       <w:r>
         <w:separator/>
@@ -624,7 +646,7 @@
   <w:endnote w:type="continuationSeparator" w:id="0">
     <w:p>
       <w:pPr>
-        <w:spacing w:after="0" w:line="240" w:lineRule="auto"/>
+        <w:spacing w:line="240" w:lineRule="auto"/>
       </w:pPr>
       <w:r>
         <w:continuationSeparator/>
@@ -635,50 +657,13 @@
 </file>
 
 <file path=word/footer1.xml><?xml version="1.0" encoding="utf-8"?>
-<w:ftr xmlns:wpc="http://schemas.microsoft.com/office/word/2010/wordprocessingCanvas" xmlns:cx="http://schemas.microsoft.com/office/drawing/2014/chartex" xmlns:cx1="http://schemas.microsoft.com/office/drawing/2015/9/8/chartex" xmlns:cx2="http://schemas.microsoft.com/office/drawing/2015/10/21/chartex" xmlns:cx3="http://schemas.microsoft.com/office/drawing/2016/5/9/chartex" xmlns:cx4="http://schemas.microsoft.com/office/drawing/2016/5/10/chartex" xmlns:cx5="http://schemas.microsoft.com/office/drawing/2016/5/11/chartex" xmlns:cx6="http://schemas.microsoft.com/office/drawing/2016/5/12/chartex" xmlns:cx7="http://schemas.microsoft.com/office/drawing/2016/5/13/chartex" xmlns:cx8="http://schemas.microsoft.com/office/drawing/2016/5/14/chartex" xmlns:mc="http://schemas.openxmlformats.org/markup-compatibility/2006" xmlns:aink="http://schemas.microsoft.com/office/drawing/2016/ink" xmlns:am3d="http://schemas.microsoft.com/office/drawing/2017/model3d" xmlns:o="urn:schemas-microsoft-com:office:office" xmlns:r="http://schemas.openxmlformats.org/officeDocument/2006/relationships" xmlns:m="http://schemas.openxmlformats.org/officeDocument/2006/math" xmlns:v="urn:schemas-microsoft-com:vml" xmlns:wp14="http://schemas.microsoft.com/office/word/2010/wordprocessingDrawing" xmlns:wp="http://schemas.openxmlformats.org/drawingml/2006/wordprocessingDrawing" xmlns:w10="urn:schemas-microsoft-com:office:word" xmlns:w="http://schemas.openxmlformats.org/wordprocessingml/2006/main" xmlns:w14="http://schemas.microsoft.com/office/word/2010/wordml" xmlns:w15="http://schemas.microsoft.com/office/word/2012/wordml" xmlns:w16cid="http://schemas.microsoft.com/office/word/2016/wordml/cid" xmlns:w16se="http://schemas.microsoft.com/office/word/2015/wordml/symex" xmlns:wpg="http://schemas.microsoft.com/office/word/2010/wordprocessingGroup" xmlns:wpi="http://schemas.microsoft.com/office/word/2010/wordprocessingInk" xmlns:wne="http://schemas.microsoft.com/office/word/2006/wordml" xmlns:wps="http://schemas.microsoft.com/office/word/2010/wordprocessingShape" mc:Ignorable="w14 w15 w16se w16cid wp14">
-  <w:sdt>
-    <w:sdtPr>
-      <w:id w:val="-146978402"/>
-      <w:docPartObj>
-        <w:docPartGallery w:val="Page Numbers (Bottom of Page)"/>
-        <w:docPartUnique/>
-      </w:docPartObj>
-    </w:sdtPr>
-    <w:sdtEndPr>
-      <w:rPr>
-        <w:noProof/>
-      </w:rPr>
-    </w:sdtEndPr>
-    <w:sdtContent>
-      <w:p>
-        <w:pPr>
-          <w:pStyle w:val="Footer"/>
-          <w:jc w:val="right"/>
-        </w:pPr>
-        <w:r>
-          <w:fldChar w:fldCharType="begin"/>
-        </w:r>
-        <w:r>
-          <w:instrText xml:space="preserve"> PAGE   \* MERGEFORMAT </w:instrText>
-        </w:r>
-        <w:r>
-          <w:fldChar w:fldCharType="separate"/>
-        </w:r>
-        <w:r>
-          <w:rPr>
-            <w:noProof/>
-          </w:rPr>
-          <w:t>2</w:t>
-        </w:r>
-        <w:r>
-          <w:rPr>
-            <w:noProof/>
-          </w:rPr>
-          <w:fldChar w:fldCharType="end"/>
-        </w:r>
-      </w:p>
-    </w:sdtContent>
-  </w:sdt>
+<w:ftr xmlns:wpc="http://schemas.microsoft.com/office/word/2010/wordprocessingCanvas" xmlns:cx="http://schemas.microsoft.com/office/drawing/2014/chartex" xmlns:cx1="http://schemas.microsoft.com/office/drawing/2015/9/8/chartex" xmlns:cx2="http://schemas.microsoft.com/office/drawing/2015/10/21/chartex" xmlns:cx3="http://schemas.microsoft.com/office/drawing/2016/5/9/chartex" xmlns:cx4="http://schemas.microsoft.com/office/drawing/2016/5/10/chartex" xmlns:cx5="http://schemas.microsoft.com/office/drawing/2016/5/11/chartex" xmlns:cx6="http://schemas.microsoft.com/office/drawing/2016/5/12/chartex" xmlns:cx7="http://schemas.microsoft.com/office/drawing/2016/5/13/chartex" xmlns:cx8="http://schemas.microsoft.com/office/drawing/2016/5/14/chartex" xmlns:mc="http://schemas.openxmlformats.org/markup-compatibility/2006" xmlns:aink="http://schemas.microsoft.com/office/drawing/2016/ink" xmlns:am3d="http://schemas.microsoft.com/office/drawing/2017/model3d" xmlns:o="urn:schemas-microsoft-com:office:office" xmlns:r="http://schemas.openxmlformats.org/officeDocument/2006/relationships" xmlns:m="http://schemas.openxmlformats.org/officeDocument/2006/math" xmlns:v="urn:schemas-microsoft-com:vml" xmlns:wp14="http://schemas.microsoft.com/office/word/2010/wordprocessingDrawing" xmlns:wp="http://schemas.openxmlformats.org/drawingml/2006/wordprocessingDrawing" xmlns:w10="urn:schemas-microsoft-com:office:word" xmlns:w="http://schemas.openxmlformats.org/wordprocessingml/2006/main" xmlns:w14="http://schemas.microsoft.com/office/word/2010/wordml" xmlns:w15="http://schemas.microsoft.com/office/word/2012/wordml" xmlns:w16cex="http://schemas.microsoft.com/office/word/2018/wordml/cex" xmlns:w16cid="http://schemas.microsoft.com/office/word/2016/wordml/cid" xmlns:w16="http://schemas.microsoft.com/office/word/2018/wordml" xmlns:w16se="http://schemas.microsoft.com/office/word/2015/wordml/symex" xmlns:wpg="http://schemas.microsoft.com/office/word/2010/wordprocessingGroup" xmlns:wpi="http://schemas.microsoft.com/office/word/2010/wordprocessingInk" xmlns:wne="http://schemas.microsoft.com/office/word/2006/wordml" xmlns:wps="http://schemas.microsoft.com/office/word/2010/wordprocessingShape" mc:Ignorable="w14 w15 w16se w16cid w16 w16cex wp14">
+  <w:p>
+    <w:pPr>
+      <w:pStyle w:val="Footer"/>
+      <w:jc w:val="right"/>
+    </w:pPr>
+  </w:p>
   <w:p>
     <w:pPr>
       <w:pStyle w:val="Footer"/>
@@ -688,11 +673,11 @@
 </file>
 
 <file path=word/footnotes.xml><?xml version="1.0" encoding="utf-8"?>
-<w:footnotes xmlns:wpc="http://schemas.microsoft.com/office/word/2010/wordprocessingCanvas" xmlns:cx="http://schemas.microsoft.com/office/drawing/2014/chartex" xmlns:cx1="http://schemas.microsoft.com/office/drawing/2015/9/8/chartex" xmlns:cx2="http://schemas.microsoft.com/office/drawing/2015/10/21/chartex" xmlns:cx3="http://schemas.microsoft.com/office/drawing/2016/5/9/chartex" xmlns:cx4="http://schemas.microsoft.com/office/drawing/2016/5/10/chartex" xmlns:cx5="http://schemas.microsoft.com/office/drawing/2016/5/11/chartex" xmlns:cx6="http://schemas.microsoft.com/office/drawing/2016/5/12/chartex" xmlns:cx7="http://schemas.microsoft.com/office/drawing/2016/5/13/chartex" xmlns:cx8="http://schemas.microsoft.com/office/drawing/2016/5/14/chartex" xmlns:mc="http://schemas.openxmlformats.org/markup-compatibility/2006" xmlns:aink="http://schemas.microsoft.com/office/drawing/2016/ink" xmlns:am3d="http://schemas.microsoft.com/office/drawing/2017/model3d" xmlns:o="urn:schemas-microsoft-com:office:office" xmlns:r="http://schemas.openxmlformats.org/officeDocument/2006/relationships" xmlns:m="http://schemas.openxmlformats.org/officeDocument/2006/math" xmlns:v="urn:schemas-microsoft-com:vml" xmlns:wp14="http://schemas.microsoft.com/office/word/2010/wordprocessingDrawing" xmlns:wp="http://schemas.openxmlformats.org/drawingml/2006/wordprocessingDrawing" xmlns:w10="urn:schemas-microsoft-com:office:word" xmlns:w="http://schemas.openxmlformats.org/wordprocessingml/2006/main" xmlns:w14="http://schemas.microsoft.com/office/word/2010/wordml" xmlns:w15="http://schemas.microsoft.com/office/word/2012/wordml" xmlns:w16cid="http://schemas.microsoft.com/office/word/2016/wordml/cid" xmlns:w16se="http://schemas.microsoft.com/office/word/2015/wordml/symex" xmlns:wpg="http://schemas.microsoft.com/office/word/2010/wordprocessingGroup" xmlns:wpi="http://schemas.microsoft.com/office/word/2010/wordprocessingInk" xmlns:wne="http://schemas.microsoft.com/office/word/2006/wordml" xmlns:wps="http://schemas.microsoft.com/office/word/2010/wordprocessingShape" mc:Ignorable="w14 w15 w16se w16cid wp14">
+<w:footnotes xmlns:wpc="http://schemas.microsoft.com/office/word/2010/wordprocessingCanvas" xmlns:cx="http://schemas.microsoft.com/office/drawing/2014/chartex" xmlns:cx1="http://schemas.microsoft.com/office/drawing/2015/9/8/chartex" xmlns:cx2="http://schemas.microsoft.com/office/drawing/2015/10/21/chartex" xmlns:cx3="http://schemas.microsoft.com/office/drawing/2016/5/9/chartex" xmlns:cx4="http://schemas.microsoft.com/office/drawing/2016/5/10/chartex" xmlns:cx5="http://schemas.microsoft.com/office/drawing/2016/5/11/chartex" xmlns:cx6="http://schemas.microsoft.com/office/drawing/2016/5/12/chartex" xmlns:cx7="http://schemas.microsoft.com/office/drawing/2016/5/13/chartex" xmlns:cx8="http://schemas.microsoft.com/office/drawing/2016/5/14/chartex" xmlns:mc="http://schemas.openxmlformats.org/markup-compatibility/2006" xmlns:aink="http://schemas.microsoft.com/office/drawing/2016/ink" xmlns:am3d="http://schemas.microsoft.com/office/drawing/2017/model3d" xmlns:o="urn:schemas-microsoft-com:office:office" xmlns:r="http://schemas.openxmlformats.org/officeDocument/2006/relationships" xmlns:m="http://schemas.openxmlformats.org/officeDocument/2006/math" xmlns:v="urn:schemas-microsoft-com:vml" xmlns:wp14="http://schemas.microsoft.com/office/word/2010/wordprocessingDrawing" xmlns:wp="http://schemas.openxmlformats.org/drawingml/2006/wordprocessingDrawing" xmlns:w10="urn:schemas-microsoft-com:office:word" xmlns:w="http://schemas.openxmlformats.org/wordprocessingml/2006/main" xmlns:w14="http://schemas.microsoft.com/office/word/2010/wordml" xmlns:w15="http://schemas.microsoft.com/office/word/2012/wordml" xmlns:w16cex="http://schemas.microsoft.com/office/word/2018/wordml/cex" xmlns:w16cid="http://schemas.microsoft.com/office/word/2016/wordml/cid" xmlns:w16="http://schemas.microsoft.com/office/word/2018/wordml" xmlns:w16se="http://schemas.microsoft.com/office/word/2015/wordml/symex" xmlns:wpg="http://schemas.microsoft.com/office/word/2010/wordprocessingGroup" xmlns:wpi="http://schemas.microsoft.com/office/word/2010/wordprocessingInk" xmlns:wne="http://schemas.microsoft.com/office/word/2006/wordml" xmlns:wps="http://schemas.microsoft.com/office/word/2010/wordprocessingShape" mc:Ignorable="w14 w15 w16se w16cid w16 w16cex wp14">
   <w:footnote w:type="separator" w:id="-1">
     <w:p>
       <w:pPr>
-        <w:spacing w:after="0" w:line="240" w:lineRule="auto"/>
+        <w:spacing w:line="240" w:lineRule="auto"/>
       </w:pPr>
       <w:r>
         <w:separator/>
@@ -702,7 +687,7 @@
   <w:footnote w:type="continuationSeparator" w:id="0">
     <w:p>
       <w:pPr>
-        <w:spacing w:after="0" w:line="240" w:lineRule="auto"/>
+        <w:spacing w:line="240" w:lineRule="auto"/>
       </w:pPr>
       <w:r>
         <w:continuationSeparator/>
@@ -713,26 +698,161 @@
 </file>
 
 <file path=word/header1.xml><?xml version="1.0" encoding="utf-8"?>
-<w:hdr xmlns:wpc="http://schemas.microsoft.com/office/word/2010/wordprocessingCanvas" xmlns:cx="http://schemas.microsoft.com/office/drawing/2014/chartex" xmlns:cx1="http://schemas.microsoft.com/office/drawing/2015/9/8/chartex" xmlns:cx2="http://schemas.microsoft.com/office/drawing/2015/10/21/chartex" xmlns:cx3="http://schemas.microsoft.com/office/drawing/2016/5/9/chartex" xmlns:cx4="http://schemas.microsoft.com/office/drawing/2016/5/10/chartex" xmlns:cx5="http://schemas.microsoft.com/office/drawing/2016/5/11/chartex" xmlns:cx6="http://schemas.microsoft.com/office/drawing/2016/5/12/chartex" xmlns:cx7="http://schemas.microsoft.com/office/drawing/2016/5/13/chartex" xmlns:cx8="http://schemas.microsoft.com/office/drawing/2016/5/14/chartex" xmlns:mc="http://schemas.openxmlformats.org/markup-compatibility/2006" xmlns:aink="http://schemas.microsoft.com/office/drawing/2016/ink" xmlns:am3d="http://schemas.microsoft.com/office/drawing/2017/model3d" xmlns:o="urn:schemas-microsoft-com:office:office" xmlns:r="http://schemas.openxmlformats.org/officeDocument/2006/relationships" xmlns:m="http://schemas.openxmlformats.org/officeDocument/2006/math" xmlns:v="urn:schemas-microsoft-com:vml" xmlns:wp14="http://schemas.microsoft.com/office/word/2010/wordprocessingDrawing" xmlns:wp="http://schemas.openxmlformats.org/drawingml/2006/wordprocessingDrawing" xmlns:w10="urn:schemas-microsoft-com:office:word" xmlns:w="http://schemas.openxmlformats.org/wordprocessingml/2006/main" xmlns:w14="http://schemas.microsoft.com/office/word/2010/wordml" xmlns:w15="http://schemas.microsoft.com/office/word/2012/wordml" xmlns:w16cid="http://schemas.microsoft.com/office/word/2016/wordml/cid" xmlns:w16se="http://schemas.microsoft.com/office/word/2015/wordml/symex" xmlns:wpg="http://schemas.microsoft.com/office/word/2010/wordprocessingGroup" xmlns:wpi="http://schemas.microsoft.com/office/word/2010/wordprocessingInk" xmlns:wne="http://schemas.microsoft.com/office/word/2006/wordml" xmlns:wps="http://schemas.microsoft.com/office/word/2010/wordprocessingShape" mc:Ignorable="w14 w15 w16se w16cid wp14">
+<w:hdr xmlns:wpc="http://schemas.microsoft.com/office/word/2010/wordprocessingCanvas" xmlns:cx="http://schemas.microsoft.com/office/drawing/2014/chartex" xmlns:cx1="http://schemas.microsoft.com/office/drawing/2015/9/8/chartex" xmlns:cx2="http://schemas.microsoft.com/office/drawing/2015/10/21/chartex" xmlns:cx3="http://schemas.microsoft.com/office/drawing/2016/5/9/chartex" xmlns:cx4="http://schemas.microsoft.com/office/drawing/2016/5/10/chartex" xmlns:cx5="http://schemas.microsoft.com/office/drawing/2016/5/11/chartex" xmlns:cx6="http://schemas.microsoft.com/office/drawing/2016/5/12/chartex" xmlns:cx7="http://schemas.microsoft.com/office/drawing/2016/5/13/chartex" xmlns:cx8="http://schemas.microsoft.com/office/drawing/2016/5/14/chartex" xmlns:mc="http://schemas.openxmlformats.org/markup-compatibility/2006" xmlns:aink="http://schemas.microsoft.com/office/drawing/2016/ink" xmlns:am3d="http://schemas.microsoft.com/office/drawing/2017/model3d" xmlns:o="urn:schemas-microsoft-com:office:office" xmlns:r="http://schemas.openxmlformats.org/officeDocument/2006/relationships" xmlns:m="http://schemas.openxmlformats.org/officeDocument/2006/math" xmlns:v="urn:schemas-microsoft-com:vml" xmlns:wp14="http://schemas.microsoft.com/office/word/2010/wordprocessingDrawing" xmlns:wp="http://schemas.openxmlformats.org/drawingml/2006/wordprocessingDrawing" xmlns:w10="urn:schemas-microsoft-com:office:word" xmlns:w="http://schemas.openxmlformats.org/wordprocessingml/2006/main" xmlns:w14="http://schemas.microsoft.com/office/word/2010/wordml" xmlns:w15="http://schemas.microsoft.com/office/word/2012/wordml" xmlns:w16cex="http://schemas.microsoft.com/office/word/2018/wordml/cex" xmlns:w16cid="http://schemas.microsoft.com/office/word/2016/wordml/cid" xmlns:w16="http://schemas.microsoft.com/office/word/2018/wordml" xmlns:w16se="http://schemas.microsoft.com/office/word/2015/wordml/symex" xmlns:wpg="http://schemas.microsoft.com/office/word/2010/wordprocessingGroup" xmlns:wpi="http://schemas.microsoft.com/office/word/2010/wordprocessingInk" xmlns:wne="http://schemas.microsoft.com/office/word/2006/wordml" xmlns:wps="http://schemas.microsoft.com/office/word/2010/wordprocessingShape" mc:Ignorable="w14 w15 w16se w16cid w16 w16cex wp14">
+  <w:sdt>
+    <w:sdtPr>
+      <w:rPr>
+        <w:rStyle w:val="PageNumber"/>
+      </w:rPr>
+      <w:id w:val="-2020066966"/>
+      <w:docPartObj>
+        <w:docPartGallery w:val="Page Numbers (Top of Page)"/>
+        <w:docPartUnique/>
+      </w:docPartObj>
+    </w:sdtPr>
+    <w:sdtEndPr>
+      <w:rPr>
+        <w:rStyle w:val="PageNumber"/>
+      </w:rPr>
+    </w:sdtEndPr>
+    <w:sdtContent>
+      <w:p>
+        <w:pPr>
+          <w:pStyle w:val="Header"/>
+          <w:framePr w:wrap="none" w:vAnchor="text" w:hAnchor="margin" w:xAlign="right" w:y="1"/>
+          <w:rPr>
+            <w:rStyle w:val="PageNumber"/>
+          </w:rPr>
+        </w:pPr>
+        <w:r>
+          <w:rPr>
+            <w:rStyle w:val="PageNumber"/>
+          </w:rPr>
+          <w:fldChar w:fldCharType="begin"/>
+        </w:r>
+        <w:r>
+          <w:rPr>
+            <w:rStyle w:val="PageNumber"/>
+          </w:rPr>
+          <w:instrText xml:space="preserve"> PAGE </w:instrText>
+        </w:r>
+        <w:r>
+          <w:rPr>
+            <w:rStyle w:val="PageNumber"/>
+          </w:rPr>
+          <w:fldChar w:fldCharType="end"/>
+        </w:r>
+      </w:p>
+    </w:sdtContent>
+  </w:sdt>
   <w:p>
     <w:pPr>
       <w:pStyle w:val="Header"/>
+      <w:ind w:right="360"/>
+    </w:pPr>
+  </w:p>
+</w:hdr>
+</file>
+
+<file path=word/header2.xml><?xml version="1.0" encoding="utf-8"?>
+<w:hdr xmlns:wpc="http://schemas.microsoft.com/office/word/2010/wordprocessingCanvas" xmlns:cx="http://schemas.microsoft.com/office/drawing/2014/chartex" xmlns:cx1="http://schemas.microsoft.com/office/drawing/2015/9/8/chartex" xmlns:cx2="http://schemas.microsoft.com/office/drawing/2015/10/21/chartex" xmlns:cx3="http://schemas.microsoft.com/office/drawing/2016/5/9/chartex" xmlns:cx4="http://schemas.microsoft.com/office/drawing/2016/5/10/chartex" xmlns:cx5="http://schemas.microsoft.com/office/drawing/2016/5/11/chartex" xmlns:cx6="http://schemas.microsoft.com/office/drawing/2016/5/12/chartex" xmlns:cx7="http://schemas.microsoft.com/office/drawing/2016/5/13/chartex" xmlns:cx8="http://schemas.microsoft.com/office/drawing/2016/5/14/chartex" xmlns:mc="http://schemas.openxmlformats.org/markup-compatibility/2006" xmlns:aink="http://schemas.microsoft.com/office/drawing/2016/ink" xmlns:am3d="http://schemas.microsoft.com/office/drawing/2017/model3d" xmlns:o="urn:schemas-microsoft-com:office:office" xmlns:r="http://schemas.openxmlformats.org/officeDocument/2006/relationships" xmlns:m="http://schemas.openxmlformats.org/officeDocument/2006/math" xmlns:v="urn:schemas-microsoft-com:vml" xmlns:wp14="http://schemas.microsoft.com/office/word/2010/wordprocessingDrawing" xmlns:wp="http://schemas.openxmlformats.org/drawingml/2006/wordprocessingDrawing" xmlns:w10="urn:schemas-microsoft-com:office:word" xmlns:w="http://schemas.openxmlformats.org/wordprocessingml/2006/main" xmlns:w14="http://schemas.microsoft.com/office/word/2010/wordml" xmlns:w15="http://schemas.microsoft.com/office/word/2012/wordml" xmlns:w16cex="http://schemas.microsoft.com/office/word/2018/wordml/cex" xmlns:w16cid="http://schemas.microsoft.com/office/word/2016/wordml/cid" xmlns:w16="http://schemas.microsoft.com/office/word/2018/wordml" xmlns:w16se="http://schemas.microsoft.com/office/word/2015/wordml/symex" xmlns:wpg="http://schemas.microsoft.com/office/word/2010/wordprocessingGroup" xmlns:wpi="http://schemas.microsoft.com/office/word/2010/wordprocessingInk" xmlns:wne="http://schemas.microsoft.com/office/word/2006/wordml" xmlns:wps="http://schemas.microsoft.com/office/word/2010/wordprocessingShape" mc:Ignorable="w14 w15 w16se w16cid w16 w16cex wp14">
+  <w:sdt>
+    <w:sdtPr>
       <w:rPr>
+        <w:rStyle w:val="PageNumber"/>
+        <w:rFonts w:cs="Times New Roman"/>
+        <w:szCs w:val="24"/>
+      </w:rPr>
+      <w:id w:val="-1716656729"/>
+      <w:docPartObj>
+        <w:docPartGallery w:val="Page Numbers (Top of Page)"/>
+        <w:docPartUnique/>
+      </w:docPartObj>
+    </w:sdtPr>
+    <w:sdtEndPr>
+      <w:rPr>
+        <w:rStyle w:val="PageNumber"/>
+      </w:rPr>
+    </w:sdtEndPr>
+    <w:sdtContent>
+      <w:p>
+        <w:pPr>
+          <w:pStyle w:val="Header"/>
+          <w:framePr w:wrap="none" w:vAnchor="text" w:hAnchor="margin" w:xAlign="right" w:y="1"/>
+          <w:rPr>
+            <w:rStyle w:val="PageNumber"/>
+            <w:rFonts w:cs="Times New Roman"/>
+            <w:szCs w:val="24"/>
+          </w:rPr>
+        </w:pPr>
+        <w:r>
+          <w:rPr>
+            <w:rStyle w:val="PageNumber"/>
+            <w:rFonts w:cs="Times New Roman"/>
+            <w:szCs w:val="24"/>
+          </w:rPr>
+          <w:fldChar w:fldCharType="begin"/>
+        </w:r>
+        <w:r>
+          <w:rPr>
+            <w:rStyle w:val="PageNumber"/>
+            <w:rFonts w:cs="Times New Roman"/>
+            <w:szCs w:val="24"/>
+          </w:rPr>
+          <w:instrText xml:space="preserve"> PAGE </w:instrText>
+        </w:r>
+        <w:r>
+          <w:rPr>
+            <w:rStyle w:val="PageNumber"/>
+            <w:rFonts w:cs="Times New Roman"/>
+            <w:szCs w:val="24"/>
+          </w:rPr>
+          <w:fldChar w:fldCharType="separate"/>
+        </w:r>
+        <w:r>
+          <w:rPr>
+            <w:rStyle w:val="PageNumber"/>
+            <w:rFonts w:cs="Times New Roman"/>
+            <w:noProof/>
+            <w:szCs w:val="24"/>
+          </w:rPr>
+          <w:t>1</w:t>
+        </w:r>
+        <w:r>
+          <w:rPr>
+            <w:rStyle w:val="PageNumber"/>
+            <w:rFonts w:cs="Times New Roman"/>
+            <w:szCs w:val="24"/>
+          </w:rPr>
+          <w:fldChar w:fldCharType="end"/>
+        </w:r>
+      </w:p>
+    </w:sdtContent>
+  </w:sdt>
+  <w:p>
+    <w:pPr>
+      <w:pStyle w:val="Header"/>
+      <w:ind w:right="360" w:firstLine="0"/>
+      <w:rPr>
+        <w:rFonts w:cs="Times New Roman"/>
+        <w:szCs w:val="24"/>
         <w:lang w:val="en-US"/>
       </w:rPr>
     </w:pPr>
     <w:r>
       <w:rPr>
+        <w:rFonts w:cs="Times New Roman"/>
+        <w:szCs w:val="24"/>
         <w:lang w:val="en-US"/>
       </w:rPr>
-      <w:t>RUNNING HEAD: IMPORTANT PAPER WITH MANY STATISTICS</w:t>
+      <w:t>STATCHECK TEST DOCUMENT</w:t>
     </w:r>
   </w:p>
 </w:hdr>
 </file>
 
 <file path=word/styles.xml><?xml version="1.0" encoding="utf-8"?>
-<w:styles xmlns:mc="http://schemas.openxmlformats.org/markup-compatibility/2006" xmlns:r="http://schemas.openxmlformats.org/officeDocument/2006/relationships" xmlns:w="http://schemas.openxmlformats.org/wordprocessingml/2006/main" xmlns:w14="http://schemas.microsoft.com/office/word/2010/wordml" xmlns:w15="http://schemas.microsoft.com/office/word/2012/wordml" xmlns:w16cid="http://schemas.microsoft.com/office/word/2016/wordml/cid" xmlns:w16se="http://schemas.microsoft.com/office/word/2015/wordml/symex" mc:Ignorable="w14 w15 w16se w16cid">
+<w:styles xmlns:mc="http://schemas.openxmlformats.org/markup-compatibility/2006" xmlns:r="http://schemas.openxmlformats.org/officeDocument/2006/relationships" xmlns:w="http://schemas.openxmlformats.org/wordprocessingml/2006/main" xmlns:w14="http://schemas.microsoft.com/office/word/2010/wordml" xmlns:w15="http://schemas.microsoft.com/office/word/2012/wordml" xmlns:w16cex="http://schemas.microsoft.com/office/word/2018/wordml/cex" xmlns:w16cid="http://schemas.microsoft.com/office/word/2016/wordml/cid" xmlns:w16="http://schemas.microsoft.com/office/word/2018/wordml" xmlns:w16se="http://schemas.microsoft.com/office/word/2015/wordml/symex" mc:Ignorable="w14 w15 w16se w16cid w16 w16cex">
   <w:docDefaults>
     <w:rPrDefault>
       <w:rPr>
@@ -748,7 +868,7 @@
       </w:pPr>
     </w:pPrDefault>
   </w:docDefaults>
-  <w:latentStyles w:defLockedState="0" w:defUIPriority="99" w:defSemiHidden="0" w:defUnhideWhenUsed="0" w:defQFormat="0" w:count="375">
+  <w:latentStyles w:defLockedState="0" w:defUIPriority="99" w:defSemiHidden="0" w:defUnhideWhenUsed="0" w:defQFormat="0" w:count="376">
     <w:lsdException w:name="Normal" w:uiPriority="0" w:qFormat="1"/>
     <w:lsdException w:name="heading 1" w:uiPriority="9" w:qFormat="1"/>
     <w:lsdException w:name="heading 2" w:semiHidden="1" w:uiPriority="9" w:unhideWhenUsed="1" w:qFormat="1"/>
@@ -1124,10 +1244,42 @@
     <w:lsdException w:name="Smart Hyperlink" w:semiHidden="1" w:unhideWhenUsed="1"/>
     <w:lsdException w:name="Hashtag" w:semiHidden="1" w:unhideWhenUsed="1"/>
     <w:lsdException w:name="Unresolved Mention" w:semiHidden="1" w:unhideWhenUsed="1"/>
+    <w:lsdException w:name="Smart Link" w:semiHidden="1" w:unhideWhenUsed="1"/>
   </w:latentStyles>
   <w:style w:type="paragraph" w:default="1" w:styleId="Normal">
     <w:name w:val="Normal"/>
     <w:qFormat/>
+    <w:rsid w:val="00820C08"/>
+    <w:pPr>
+      <w:spacing w:after="0" w:line="480" w:lineRule="auto"/>
+      <w:ind w:firstLine="720"/>
+    </w:pPr>
+    <w:rPr>
+      <w:rFonts w:ascii="Times New Roman" w:hAnsi="Times New Roman"/>
+      <w:sz w:val="24"/>
+    </w:rPr>
+  </w:style>
+  <w:style w:type="paragraph" w:styleId="Heading1">
+    <w:name w:val="heading 1"/>
+    <w:basedOn w:val="Normal"/>
+    <w:next w:val="Normal"/>
+    <w:link w:val="Heading1Char"/>
+    <w:uiPriority w:val="9"/>
+    <w:qFormat/>
+    <w:rsid w:val="00820C08"/>
+    <w:pPr>
+      <w:keepNext/>
+      <w:keepLines/>
+      <w:ind w:firstLine="0"/>
+      <w:jc w:val="center"/>
+      <w:outlineLvl w:val="0"/>
+    </w:pPr>
+    <w:rPr>
+      <w:rFonts w:eastAsiaTheme="majorEastAsia" w:cstheme="majorBidi"/>
+      <w:b/>
+      <w:color w:val="000000" w:themeColor="text1"/>
+      <w:szCs w:val="32"/>
+    </w:rPr>
   </w:style>
   <w:style w:type="character" w:default="1" w:styleId="DefaultParagraphFont">
     <w:name w:val="Default Paragraph Font"/>
@@ -1168,7 +1320,7 @@
         <w:tab w:val="center" w:pos="4513"/>
         <w:tab w:val="right" w:pos="9026"/>
       </w:tabs>
-      <w:spacing w:after="0" w:line="240" w:lineRule="auto"/>
+      <w:spacing w:line="240" w:lineRule="auto"/>
     </w:pPr>
   </w:style>
   <w:style w:type="character" w:customStyle="1" w:styleId="HeaderChar">
@@ -1190,7 +1342,7 @@
         <w:tab w:val="center" w:pos="4513"/>
         <w:tab w:val="right" w:pos="9026"/>
       </w:tabs>
-      <w:spacing w:after="0" w:line="240" w:lineRule="auto"/>
+      <w:spacing w:line="240" w:lineRule="auto"/>
     </w:pPr>
   </w:style>
   <w:style w:type="character" w:customStyle="1" w:styleId="FooterChar">
@@ -1221,6 +1373,42 @@
     <w:rPr>
       <w:color w:val="605E5C"/>
       <w:shd w:val="clear" w:color="auto" w:fill="E1DFDD"/>
+    </w:rPr>
+  </w:style>
+  <w:style w:type="character" w:styleId="PageNumber">
+    <w:name w:val="page number"/>
+    <w:basedOn w:val="DefaultParagraphFont"/>
+    <w:uiPriority w:val="99"/>
+    <w:semiHidden/>
+    <w:unhideWhenUsed/>
+    <w:rsid w:val="00334E6F"/>
+  </w:style>
+  <w:style w:type="character" w:customStyle="1" w:styleId="Heading1Char">
+    <w:name w:val="Heading 1 Char"/>
+    <w:basedOn w:val="DefaultParagraphFont"/>
+    <w:link w:val="Heading1"/>
+    <w:uiPriority w:val="9"/>
+    <w:rsid w:val="00820C08"/>
+    <w:rPr>
+      <w:rFonts w:ascii="Times New Roman" w:eastAsiaTheme="majorEastAsia" w:hAnsi="Times New Roman" w:cstheme="majorBidi"/>
+      <w:b/>
+      <w:color w:val="000000" w:themeColor="text1"/>
+      <w:sz w:val="24"/>
+      <w:szCs w:val="32"/>
+    </w:rPr>
+  </w:style>
+  <w:style w:type="paragraph" w:styleId="NoSpacing">
+    <w:name w:val="No Spacing"/>
+    <w:aliases w:val="Minimal"/>
+    <w:uiPriority w:val="1"/>
+    <w:qFormat/>
+    <w:rsid w:val="00820C08"/>
+    <w:pPr>
+      <w:spacing w:after="0" w:line="480" w:lineRule="auto"/>
+    </w:pPr>
+    <w:rPr>
+      <w:rFonts w:ascii="Times New Roman" w:hAnsi="Times New Roman"/>
+      <w:sz w:val="24"/>
     </w:rPr>
   </w:style>
 </w:styles>
@@ -1529,6 +1717,9 @@
   <wetp:taskpane dockstate="right" visibility="0" width="350" row="0">
     <wetp:webextensionref xmlns:r="http://schemas.openxmlformats.org/officeDocument/2006/relationships" r:id="rId2"/>
   </wetp:taskpane>
+  <wetp:taskpane dockstate="right" visibility="0" width="350" row="0">
+    <wetp:webextensionref xmlns:r="http://schemas.openxmlformats.org/officeDocument/2006/relationships" r:id="rId3"/>
+  </wetp:taskpane>
 </wetp:taskpanes>
 </file>
 
@@ -1550,4 +1741,14 @@
   <we:bindings/>
   <we:snapshot xmlns:r="http://schemas.openxmlformats.org/officeDocument/2006/relationships"/>
 </we:webextension>
+</file>
+
+<file path=word/webextensions/webextension3.xml><?xml version="1.0" encoding="utf-8"?>
+<we:webextension xmlns:we="http://schemas.microsoft.com/office/webextensions/webextension/2010/11" id="{4BA5FA3A-B695-2946-B41B-5B0CC2F79A98}">
+  <we:reference id="ffcb0c18-53f2-11eb-ae93-0242ac130002" version="1.0.0.0" store="developer" storeType="Registry"/>
+  <we:alternateReferences/>
+  <we:properties/>
+  <we:bindings/>
+  <we:snapshot xmlns:r="http://schemas.openxmlformats.org/officeDocument/2006/relationships"/>
+</we:webextension>
 </file>
</xml_diff>